<commit_message>
Bumped version number to 2.0.
</commit_message>
<xml_diff>
--- a/WarmShowers/WSWP7/User Guide.docx
+++ b/WarmShowers/WSWP7/User Guide.docx
@@ -100,6 +100,9 @@
       <w:r>
         <w:t>1.3</w:t>
       </w:r>
+      <w:r>
+        <w:t>.1</w:t>
+      </w:r>
     </w:p>
     <w:sdt>
       <w:sdtPr>
@@ -109,7 +112,7 @@
         <w:placeholder>
           <w:docPart w:val="7EA08E53B6DA4466A89867C07587187D"/>
         </w:placeholder>
-        <w:date w:fullDate="2015-10-05T00:00:00Z">
+        <w:date w:fullDate="2015-10-18T00:00:00Z">
           <w:dateFormat w:val="MMMM d, yyyy"/>
           <w:lid w:val="en-US"/>
           <w:storeMappedDataAs w:val="dateTime"/>
@@ -123,7 +126,7 @@
             <w:pStyle w:val="Subtitle"/>
           </w:pPr>
           <w:r>
-            <w:t>October 5, 2015</w:t>
+            <w:t>October 18, 2015</w:t>
           </w:r>
         </w:p>
       </w:sdtContent>
@@ -334,8 +337,6 @@
           <w:szCs w:val="24"/>
         </w:rPr>
       </w:pPr>
-      <w:bookmarkStart w:id="0" w:name="_GoBack"/>
-      <w:bookmarkEnd w:id="0"/>
     </w:p>
     <w:p>
       <w:pPr>
@@ -561,6 +562,8 @@
           </wp:inline>
         </w:drawing>
       </w:r>
+      <w:bookmarkStart w:id="0" w:name="_GoBack"/>
+      <w:bookmarkEnd w:id="0"/>
     </w:p>
     <w:p>
       <w:pPr>
@@ -641,7 +644,7 @@
           <w:rPr>
             <w:noProof/>
           </w:rPr>
-          <w:t>5</w:t>
+          <w:t>4</w:t>
         </w:r>
         <w:r>
           <w:rPr>
@@ -3972,6 +3975,8 @@
   <w:rsids>
     <w:rsidRoot w:val="000F0A6F"/>
     <w:rsid w:val="000F0A6F"/>
+    <w:rsid w:val="003320FA"/>
+    <w:rsid w:val="00836D9B"/>
     <w:rsid w:val="00B93D26"/>
     <w:rsid w:val="00C16AB7"/>
   </w:rsids>

</xml_diff>